<commit_message>
Updates with Black Bittern Record. fixes #19
</commit_message>
<xml_diff>
--- a/pieCharts.docx
+++ b/pieCharts.docx
@@ -8,7 +8,7 @@
           <w:noProof/>
         </w:rPr>
         <w:drawing>
-          <wp:anchor distT="0" distB="0" distL="114300" distR="114300" simplePos="0" relativeHeight="251658240" behindDoc="0" locked="0" layoutInCell="1" allowOverlap="1" wp14:anchorId="2E2F68E6" wp14:editId="5D5489EA">
+          <wp:anchor distT="0" distB="0" distL="114300" distR="114300" simplePos="0" relativeHeight="251658240" behindDoc="0" locked="0" layoutInCell="1" allowOverlap="1" wp14:anchorId="2E2F68E6" wp14:editId="54B7DE65">
             <wp:simplePos x="914400" y="914400"/>
             <wp:positionH relativeFrom="column">
               <wp:align>left</wp:align>
@@ -42,7 +42,7 @@
           <w:noProof/>
         </w:rPr>
         <w:drawing>
-          <wp:anchor distT="0" distB="0" distL="114300" distR="114300" simplePos="0" relativeHeight="251660288" behindDoc="0" locked="0" layoutInCell="1" allowOverlap="1" wp14:anchorId="04098054" wp14:editId="7FB0C441">
+          <wp:anchor distT="0" distB="0" distL="114300" distR="114300" simplePos="0" relativeHeight="251660288" behindDoc="0" locked="0" layoutInCell="1" allowOverlap="1" wp14:anchorId="04098054" wp14:editId="22493872">
             <wp:simplePos x="0" y="0"/>
             <wp:positionH relativeFrom="column">
               <wp:posOffset>0</wp:posOffset>
@@ -1320,10 +1320,10 @@
                 <c:formatCode>General</c:formatCode>
                 <c:ptCount val="4"/>
                 <c:pt idx="0">
-                  <c:v>409</c:v>
+                  <c:v>408</c:v>
                 </c:pt>
                 <c:pt idx="1">
-                  <c:v>84</c:v>
+                  <c:v>85</c:v>
                 </c:pt>
               </c:numCache>
             </c:numRef>
@@ -1759,7 +1759,7 @@
                 <c:formatCode>General</c:formatCode>
                 <c:ptCount val="4"/>
                 <c:pt idx="0">
-                  <c:v>72</c:v>
+                  <c:v>73</c:v>
                 </c:pt>
                 <c:pt idx="1">
                   <c:v>12</c:v>

</xml_diff>

<commit_message>
Fixes #20 and fixes #21
Added Little Swift and Indian Peafowl.Change the image of Kaju Kele. Added word Weras ganga.
</commit_message>
<xml_diff>
--- a/pieCharts.docx
+++ b/pieCharts.docx
@@ -8,7 +8,7 @@
           <w:noProof/>
         </w:rPr>
         <w:drawing>
-          <wp:anchor distT="0" distB="0" distL="114300" distR="114300" simplePos="0" relativeHeight="251658240" behindDoc="0" locked="0" layoutInCell="1" allowOverlap="1" wp14:anchorId="2E2F68E6" wp14:editId="54B7DE65">
+          <wp:anchor distT="0" distB="0" distL="114300" distR="114300" simplePos="0" relativeHeight="251658240" behindDoc="0" locked="0" layoutInCell="1" allowOverlap="1" wp14:anchorId="2E2F68E6" wp14:editId="1B0D28C0">
             <wp:simplePos x="914400" y="914400"/>
             <wp:positionH relativeFrom="column">
               <wp:align>left</wp:align>
@@ -42,7 +42,7 @@
           <w:noProof/>
         </w:rPr>
         <w:drawing>
-          <wp:anchor distT="0" distB="0" distL="114300" distR="114300" simplePos="0" relativeHeight="251660288" behindDoc="0" locked="0" layoutInCell="1" allowOverlap="1" wp14:anchorId="04098054" wp14:editId="22493872">
+          <wp:anchor distT="0" distB="0" distL="114300" distR="114300" simplePos="0" relativeHeight="251660288" behindDoc="0" locked="0" layoutInCell="1" allowOverlap="1" wp14:anchorId="04098054" wp14:editId="4970D555">
             <wp:simplePos x="0" y="0"/>
             <wp:positionH relativeFrom="column">
               <wp:posOffset>0</wp:posOffset>
@@ -1320,10 +1320,10 @@
                 <c:formatCode>General</c:formatCode>
                 <c:ptCount val="4"/>
                 <c:pt idx="0">
-                  <c:v>408</c:v>
+                  <c:v>406</c:v>
                 </c:pt>
                 <c:pt idx="1">
-                  <c:v>85</c:v>
+                  <c:v>87</c:v>
                 </c:pt>
               </c:numCache>
             </c:numRef>
@@ -1759,7 +1759,7 @@
                 <c:formatCode>General</c:formatCode>
                 <c:ptCount val="4"/>
                 <c:pt idx="0">
-                  <c:v>73</c:v>
+                  <c:v>75</c:v>
                 </c:pt>
                 <c:pt idx="1">
                   <c:v>12</c:v>

</xml_diff>